<commit_message>
major revsiions margins and tabel fix
</commit_message>
<xml_diff>
--- a/_extensions/hubchev/apaquarto/apaquarto.docx
+++ b/_extensions/hubchev/apaquarto/apaquarto.docx
@@ -1,6 +1,6 @@
 
 <file path=word/document.xml><?xml version="1.0" encoding="utf-8"?>
-<w:document xmlns:wpc="http://schemas.microsoft.com/office/word/2010/wordprocessingCanvas" xmlns:cx="http://schemas.microsoft.com/office/drawing/2014/chartex" xmlns:cx1="http://schemas.microsoft.com/office/drawing/2015/9/8/chartex" xmlns:cx2="http://schemas.microsoft.com/office/drawing/2015/10/21/chartex" xmlns:cx3="http://schemas.microsoft.com/office/drawing/2016/5/9/chartex" xmlns:cx4="http://schemas.microsoft.com/office/drawing/2016/5/10/chartex" xmlns:cx5="http://schemas.microsoft.com/office/drawing/2016/5/11/chartex" xmlns:cx6="http://schemas.microsoft.com/office/drawing/2016/5/12/chartex" xmlns:cx7="http://schemas.microsoft.com/office/drawing/2016/5/13/chartex" xmlns:cx8="http://schemas.microsoft.com/office/drawing/2016/5/14/chartex" xmlns:mc="http://schemas.openxmlformats.org/markup-compatibility/2006" xmlns:aink="http://schemas.microsoft.com/office/drawing/2016/ink" xmlns:am3d="http://schemas.microsoft.com/office/drawing/2017/model3d" xmlns:o="urn:schemas-microsoft-com:office:office" xmlns:oel="http://schemas.microsoft.com/office/2019/extlst" xmlns:r="http://schemas.openxmlformats.org/officeDocument/2006/relationships" xmlns:m="http://schemas.openxmlformats.org/officeDocument/2006/math" xmlns:v="urn:schemas-microsoft-com:vml" xmlns:wp14="http://schemas.microsoft.com/office/word/2010/wordprocessingDrawing" xmlns:wp="http://schemas.openxmlformats.org/drawingml/2006/wordprocessingDrawing" xmlns:w10="urn:schemas-microsoft-com:office:word" xmlns:w="http://schemas.openxmlformats.org/wordprocessingml/2006/main" xmlns:w14="http://schemas.microsoft.com/office/word/2010/wordml" xmlns:w15="http://schemas.microsoft.com/office/word/2012/wordml" xmlns:w16cex="http://schemas.microsoft.com/office/word/2018/wordml/cex" xmlns:w16cid="http://schemas.microsoft.com/office/word/2016/wordml/cid" xmlns:w16="http://schemas.microsoft.com/office/word/2018/wordml" xmlns:w16sdtdh="http://schemas.microsoft.com/office/word/2020/wordml/sdtdatahash" xmlns:w16se="http://schemas.microsoft.com/office/word/2015/wordml/symex" xmlns:wpg="http://schemas.microsoft.com/office/word/2010/wordprocessingGroup" xmlns:wpi="http://schemas.microsoft.com/office/word/2010/wordprocessingInk" xmlns:wne="http://schemas.microsoft.com/office/word/2006/wordml" xmlns:wps="http://schemas.microsoft.com/office/word/2010/wordprocessingShape" mc:Ignorable="w14 w15 w16se w16cid w16 w16cex w16sdtdh wp14">
+<w:document xmlns:wpc="http://schemas.microsoft.com/office/word/2010/wordprocessingCanvas" xmlns:cx="http://schemas.microsoft.com/office/drawing/2014/chartex" xmlns:cx1="http://schemas.microsoft.com/office/drawing/2015/9/8/chartex" xmlns:cx2="http://schemas.microsoft.com/office/drawing/2015/10/21/chartex" xmlns:cx3="http://schemas.microsoft.com/office/drawing/2016/5/9/chartex" xmlns:cx4="http://schemas.microsoft.com/office/drawing/2016/5/10/chartex" xmlns:cx5="http://schemas.microsoft.com/office/drawing/2016/5/11/chartex" xmlns:cx6="http://schemas.microsoft.com/office/drawing/2016/5/12/chartex" xmlns:cx7="http://schemas.microsoft.com/office/drawing/2016/5/13/chartex" xmlns:cx8="http://schemas.microsoft.com/office/drawing/2016/5/14/chartex" xmlns:mc="http://schemas.openxmlformats.org/markup-compatibility/2006" xmlns:aink="http://schemas.microsoft.com/office/drawing/2016/ink" xmlns:am3d="http://schemas.microsoft.com/office/drawing/2017/model3d" xmlns:o="urn:schemas-microsoft-com:office:office" xmlns:oel="http://schemas.microsoft.com/office/2019/extlst" xmlns:r="http://schemas.openxmlformats.org/officeDocument/2006/relationships" xmlns:m="http://schemas.openxmlformats.org/officeDocument/2006/math" xmlns:v="urn:schemas-microsoft-com:vml" xmlns:wp14="http://schemas.microsoft.com/office/word/2010/wordprocessingDrawing" xmlns:wp="http://schemas.openxmlformats.org/drawingml/2006/wordprocessingDrawing" xmlns:w10="urn:schemas-microsoft-com:office:word" xmlns:w="http://schemas.openxmlformats.org/wordprocessingml/2006/main" xmlns:w14="http://schemas.microsoft.com/office/word/2010/wordml" xmlns:w15="http://schemas.microsoft.com/office/word/2012/wordml" xmlns:w16cex="http://schemas.microsoft.com/office/word/2018/wordml/cex" xmlns:w16cid="http://schemas.microsoft.com/office/word/2016/wordml/cid" xmlns:w16="http://schemas.microsoft.com/office/word/2018/wordml" xmlns:w16du="http://schemas.microsoft.com/office/word/2023/wordml/word16du" xmlns:w16sdtdh="http://schemas.microsoft.com/office/word/2020/wordml/sdtdatahash" xmlns:w16se="http://schemas.microsoft.com/office/word/2015/wordml/symex" xmlns:wpg="http://schemas.microsoft.com/office/word/2010/wordprocessingGroup" xmlns:wpi="http://schemas.microsoft.com/office/word/2010/wordprocessingInk" xmlns:wne="http://schemas.microsoft.com/office/word/2006/wordml" xmlns:wps="http://schemas.microsoft.com/office/word/2010/wordprocessingShape" mc:Ignorable="w14 w15 w16se w16cid w16 w16cex w16sdtdh w16du wp14">
   <w:body>
     <w:p>
       <w:pPr>
@@ -23,7 +23,7 @@
 </file>
 
 <file path=word/endnotes.xml><?xml version="1.0" encoding="utf-8"?>
-<w:endnotes xmlns:wpc="http://schemas.microsoft.com/office/word/2010/wordprocessingCanvas" xmlns:cx="http://schemas.microsoft.com/office/drawing/2014/chartex" xmlns:cx1="http://schemas.microsoft.com/office/drawing/2015/9/8/chartex" xmlns:cx2="http://schemas.microsoft.com/office/drawing/2015/10/21/chartex" xmlns:cx3="http://schemas.microsoft.com/office/drawing/2016/5/9/chartex" xmlns:cx4="http://schemas.microsoft.com/office/drawing/2016/5/10/chartex" xmlns:cx5="http://schemas.microsoft.com/office/drawing/2016/5/11/chartex" xmlns:cx6="http://schemas.microsoft.com/office/drawing/2016/5/12/chartex" xmlns:cx7="http://schemas.microsoft.com/office/drawing/2016/5/13/chartex" xmlns:cx8="http://schemas.microsoft.com/office/drawing/2016/5/14/chartex" xmlns:mc="http://schemas.openxmlformats.org/markup-compatibility/2006" xmlns:aink="http://schemas.microsoft.com/office/drawing/2016/ink" xmlns:am3d="http://schemas.microsoft.com/office/drawing/2017/model3d" xmlns:o="urn:schemas-microsoft-com:office:office" xmlns:oel="http://schemas.microsoft.com/office/2019/extlst" xmlns:r="http://schemas.openxmlformats.org/officeDocument/2006/relationships" xmlns:m="http://schemas.openxmlformats.org/officeDocument/2006/math" xmlns:v="urn:schemas-microsoft-com:vml" xmlns:wp14="http://schemas.microsoft.com/office/word/2010/wordprocessingDrawing" xmlns:wp="http://schemas.openxmlformats.org/drawingml/2006/wordprocessingDrawing" xmlns:w10="urn:schemas-microsoft-com:office:word" xmlns:w="http://schemas.openxmlformats.org/wordprocessingml/2006/main" xmlns:w14="http://schemas.microsoft.com/office/word/2010/wordml" xmlns:w15="http://schemas.microsoft.com/office/word/2012/wordml" xmlns:w16cex="http://schemas.microsoft.com/office/word/2018/wordml/cex" xmlns:w16cid="http://schemas.microsoft.com/office/word/2016/wordml/cid" xmlns:w16="http://schemas.microsoft.com/office/word/2018/wordml" xmlns:w16sdtdh="http://schemas.microsoft.com/office/word/2020/wordml/sdtdatahash" xmlns:w16se="http://schemas.microsoft.com/office/word/2015/wordml/symex" xmlns:wpg="http://schemas.microsoft.com/office/word/2010/wordprocessingGroup" xmlns:wpi="http://schemas.microsoft.com/office/word/2010/wordprocessingInk" xmlns:wne="http://schemas.microsoft.com/office/word/2006/wordml" xmlns:wps="http://schemas.microsoft.com/office/word/2010/wordprocessingShape" mc:Ignorable="w14 w15 w16se w16cid w16 w16cex w16sdtdh wp14">
+<w:endnotes xmlns:wpc="http://schemas.microsoft.com/office/word/2010/wordprocessingCanvas" xmlns:cx="http://schemas.microsoft.com/office/drawing/2014/chartex" xmlns:cx1="http://schemas.microsoft.com/office/drawing/2015/9/8/chartex" xmlns:cx2="http://schemas.microsoft.com/office/drawing/2015/10/21/chartex" xmlns:cx3="http://schemas.microsoft.com/office/drawing/2016/5/9/chartex" xmlns:cx4="http://schemas.microsoft.com/office/drawing/2016/5/10/chartex" xmlns:cx5="http://schemas.microsoft.com/office/drawing/2016/5/11/chartex" xmlns:cx6="http://schemas.microsoft.com/office/drawing/2016/5/12/chartex" xmlns:cx7="http://schemas.microsoft.com/office/drawing/2016/5/13/chartex" xmlns:cx8="http://schemas.microsoft.com/office/drawing/2016/5/14/chartex" xmlns:mc="http://schemas.openxmlformats.org/markup-compatibility/2006" xmlns:aink="http://schemas.microsoft.com/office/drawing/2016/ink" xmlns:am3d="http://schemas.microsoft.com/office/drawing/2017/model3d" xmlns:o="urn:schemas-microsoft-com:office:office" xmlns:oel="http://schemas.microsoft.com/office/2019/extlst" xmlns:r="http://schemas.openxmlformats.org/officeDocument/2006/relationships" xmlns:m="http://schemas.openxmlformats.org/officeDocument/2006/math" xmlns:v="urn:schemas-microsoft-com:vml" xmlns:wp14="http://schemas.microsoft.com/office/word/2010/wordprocessingDrawing" xmlns:wp="http://schemas.openxmlformats.org/drawingml/2006/wordprocessingDrawing" xmlns:w10="urn:schemas-microsoft-com:office:word" xmlns:w="http://schemas.openxmlformats.org/wordprocessingml/2006/main" xmlns:w14="http://schemas.microsoft.com/office/word/2010/wordml" xmlns:w15="http://schemas.microsoft.com/office/word/2012/wordml" xmlns:w16cex="http://schemas.microsoft.com/office/word/2018/wordml/cex" xmlns:w16cid="http://schemas.microsoft.com/office/word/2016/wordml/cid" xmlns:w16="http://schemas.microsoft.com/office/word/2018/wordml" xmlns:w16du="http://schemas.microsoft.com/office/word/2023/wordml/word16du" xmlns:w16sdtdh="http://schemas.microsoft.com/office/word/2020/wordml/sdtdatahash" xmlns:w16se="http://schemas.microsoft.com/office/word/2015/wordml/symex" xmlns:wpg="http://schemas.microsoft.com/office/word/2010/wordprocessingGroup" xmlns:wpi="http://schemas.microsoft.com/office/word/2010/wordprocessingInk" xmlns:wne="http://schemas.microsoft.com/office/word/2006/wordml" xmlns:wps="http://schemas.microsoft.com/office/word/2010/wordprocessingShape" mc:Ignorable="w14 w15 w16se w16cid w16 w16cex w16sdtdh w16du wp14">
   <w:endnote w:type="separator" w:id="-1">
     <w:p>
       <w:r>
@@ -42,7 +42,7 @@
 </file>
 
 <file path=word/footer1.xml><?xml version="1.0" encoding="utf-8"?>
-<w:ftr xmlns:wpc="http://schemas.microsoft.com/office/word/2010/wordprocessingCanvas" xmlns:cx="http://schemas.microsoft.com/office/drawing/2014/chartex" xmlns:cx1="http://schemas.microsoft.com/office/drawing/2015/9/8/chartex" xmlns:cx2="http://schemas.microsoft.com/office/drawing/2015/10/21/chartex" xmlns:cx3="http://schemas.microsoft.com/office/drawing/2016/5/9/chartex" xmlns:cx4="http://schemas.microsoft.com/office/drawing/2016/5/10/chartex" xmlns:cx5="http://schemas.microsoft.com/office/drawing/2016/5/11/chartex" xmlns:cx6="http://schemas.microsoft.com/office/drawing/2016/5/12/chartex" xmlns:cx7="http://schemas.microsoft.com/office/drawing/2016/5/13/chartex" xmlns:cx8="http://schemas.microsoft.com/office/drawing/2016/5/14/chartex" xmlns:mc="http://schemas.openxmlformats.org/markup-compatibility/2006" xmlns:aink="http://schemas.microsoft.com/office/drawing/2016/ink" xmlns:am3d="http://schemas.microsoft.com/office/drawing/2017/model3d" xmlns:o="urn:schemas-microsoft-com:office:office" xmlns:oel="http://schemas.microsoft.com/office/2019/extlst" xmlns:r="http://schemas.openxmlformats.org/officeDocument/2006/relationships" xmlns:m="http://schemas.openxmlformats.org/officeDocument/2006/math" xmlns:v="urn:schemas-microsoft-com:vml" xmlns:wp14="http://schemas.microsoft.com/office/word/2010/wordprocessingDrawing" xmlns:wp="http://schemas.openxmlformats.org/drawingml/2006/wordprocessingDrawing" xmlns:w10="urn:schemas-microsoft-com:office:word" xmlns:w="http://schemas.openxmlformats.org/wordprocessingml/2006/main" xmlns:w14="http://schemas.microsoft.com/office/word/2010/wordml" xmlns:w15="http://schemas.microsoft.com/office/word/2012/wordml" xmlns:w16cex="http://schemas.microsoft.com/office/word/2018/wordml/cex" xmlns:w16cid="http://schemas.microsoft.com/office/word/2016/wordml/cid" xmlns:w16="http://schemas.microsoft.com/office/word/2018/wordml" xmlns:w16sdtdh="http://schemas.microsoft.com/office/word/2020/wordml/sdtdatahash" xmlns:w16se="http://schemas.microsoft.com/office/word/2015/wordml/symex" xmlns:wpg="http://schemas.microsoft.com/office/word/2010/wordprocessingGroup" xmlns:wpi="http://schemas.microsoft.com/office/word/2010/wordprocessingInk" xmlns:wne="http://schemas.microsoft.com/office/word/2006/wordml" xmlns:wps="http://schemas.microsoft.com/office/word/2010/wordprocessingShape" mc:Ignorable="w14 w15 w16se w16cid w16 w16cex w16sdtdh wp14">
+<w:ftr xmlns:wpc="http://schemas.microsoft.com/office/word/2010/wordprocessingCanvas" xmlns:cx="http://schemas.microsoft.com/office/drawing/2014/chartex" xmlns:cx1="http://schemas.microsoft.com/office/drawing/2015/9/8/chartex" xmlns:cx2="http://schemas.microsoft.com/office/drawing/2015/10/21/chartex" xmlns:cx3="http://schemas.microsoft.com/office/drawing/2016/5/9/chartex" xmlns:cx4="http://schemas.microsoft.com/office/drawing/2016/5/10/chartex" xmlns:cx5="http://schemas.microsoft.com/office/drawing/2016/5/11/chartex" xmlns:cx6="http://schemas.microsoft.com/office/drawing/2016/5/12/chartex" xmlns:cx7="http://schemas.microsoft.com/office/drawing/2016/5/13/chartex" xmlns:cx8="http://schemas.microsoft.com/office/drawing/2016/5/14/chartex" xmlns:mc="http://schemas.openxmlformats.org/markup-compatibility/2006" xmlns:aink="http://schemas.microsoft.com/office/drawing/2016/ink" xmlns:am3d="http://schemas.microsoft.com/office/drawing/2017/model3d" xmlns:o="urn:schemas-microsoft-com:office:office" xmlns:oel="http://schemas.microsoft.com/office/2019/extlst" xmlns:r="http://schemas.openxmlformats.org/officeDocument/2006/relationships" xmlns:m="http://schemas.openxmlformats.org/officeDocument/2006/math" xmlns:v="urn:schemas-microsoft-com:vml" xmlns:wp14="http://schemas.microsoft.com/office/word/2010/wordprocessingDrawing" xmlns:wp="http://schemas.openxmlformats.org/drawingml/2006/wordprocessingDrawing" xmlns:w10="urn:schemas-microsoft-com:office:word" xmlns:w="http://schemas.openxmlformats.org/wordprocessingml/2006/main" xmlns:w14="http://schemas.microsoft.com/office/word/2010/wordml" xmlns:w15="http://schemas.microsoft.com/office/word/2012/wordml" xmlns:w16cex="http://schemas.microsoft.com/office/word/2018/wordml/cex" xmlns:w16cid="http://schemas.microsoft.com/office/word/2016/wordml/cid" xmlns:w16="http://schemas.microsoft.com/office/word/2018/wordml" xmlns:w16du="http://schemas.microsoft.com/office/word/2023/wordml/word16du" xmlns:w16sdtdh="http://schemas.microsoft.com/office/word/2020/wordml/sdtdatahash" xmlns:w16se="http://schemas.microsoft.com/office/word/2015/wordml/symex" xmlns:wpg="http://schemas.microsoft.com/office/word/2010/wordprocessingGroup" xmlns:wpi="http://schemas.microsoft.com/office/word/2010/wordprocessingInk" xmlns:wne="http://schemas.microsoft.com/office/word/2006/wordml" xmlns:wps="http://schemas.microsoft.com/office/word/2010/wordprocessingShape" mc:Ignorable="w14 w15 w16se w16cid w16 w16cex w16sdtdh w16du wp14">
   <w:p>
     <w:pPr>
       <w:pStyle w:val="Footer"/>
@@ -52,7 +52,7 @@
 </file>
 
 <file path=word/footer2.xml><?xml version="1.0" encoding="utf-8"?>
-<w:ftr xmlns:wpc="http://schemas.microsoft.com/office/word/2010/wordprocessingCanvas" xmlns:cx="http://schemas.microsoft.com/office/drawing/2014/chartex" xmlns:cx1="http://schemas.microsoft.com/office/drawing/2015/9/8/chartex" xmlns:cx2="http://schemas.microsoft.com/office/drawing/2015/10/21/chartex" xmlns:cx3="http://schemas.microsoft.com/office/drawing/2016/5/9/chartex" xmlns:cx4="http://schemas.microsoft.com/office/drawing/2016/5/10/chartex" xmlns:cx5="http://schemas.microsoft.com/office/drawing/2016/5/11/chartex" xmlns:cx6="http://schemas.microsoft.com/office/drawing/2016/5/12/chartex" xmlns:cx7="http://schemas.microsoft.com/office/drawing/2016/5/13/chartex" xmlns:cx8="http://schemas.microsoft.com/office/drawing/2016/5/14/chartex" xmlns:mc="http://schemas.openxmlformats.org/markup-compatibility/2006" xmlns:aink="http://schemas.microsoft.com/office/drawing/2016/ink" xmlns:am3d="http://schemas.microsoft.com/office/drawing/2017/model3d" xmlns:o="urn:schemas-microsoft-com:office:office" xmlns:oel="http://schemas.microsoft.com/office/2019/extlst" xmlns:r="http://schemas.openxmlformats.org/officeDocument/2006/relationships" xmlns:m="http://schemas.openxmlformats.org/officeDocument/2006/math" xmlns:v="urn:schemas-microsoft-com:vml" xmlns:wp14="http://schemas.microsoft.com/office/word/2010/wordprocessingDrawing" xmlns:wp="http://schemas.openxmlformats.org/drawingml/2006/wordprocessingDrawing" xmlns:w10="urn:schemas-microsoft-com:office:word" xmlns:w="http://schemas.openxmlformats.org/wordprocessingml/2006/main" xmlns:w14="http://schemas.microsoft.com/office/word/2010/wordml" xmlns:w15="http://schemas.microsoft.com/office/word/2012/wordml" xmlns:w16cex="http://schemas.microsoft.com/office/word/2018/wordml/cex" xmlns:w16cid="http://schemas.microsoft.com/office/word/2016/wordml/cid" xmlns:w16="http://schemas.microsoft.com/office/word/2018/wordml" xmlns:w16sdtdh="http://schemas.microsoft.com/office/word/2020/wordml/sdtdatahash" xmlns:w16se="http://schemas.microsoft.com/office/word/2015/wordml/symex" xmlns:wpg="http://schemas.microsoft.com/office/word/2010/wordprocessingGroup" xmlns:wpi="http://schemas.microsoft.com/office/word/2010/wordprocessingInk" xmlns:wne="http://schemas.microsoft.com/office/word/2006/wordml" xmlns:wps="http://schemas.microsoft.com/office/word/2010/wordprocessingShape" mc:Ignorable="w14 w15 w16se w16cid w16 w16cex w16sdtdh wp14">
+<w:ftr xmlns:wpc="http://schemas.microsoft.com/office/word/2010/wordprocessingCanvas" xmlns:cx="http://schemas.microsoft.com/office/drawing/2014/chartex" xmlns:cx1="http://schemas.microsoft.com/office/drawing/2015/9/8/chartex" xmlns:cx2="http://schemas.microsoft.com/office/drawing/2015/10/21/chartex" xmlns:cx3="http://schemas.microsoft.com/office/drawing/2016/5/9/chartex" xmlns:cx4="http://schemas.microsoft.com/office/drawing/2016/5/10/chartex" xmlns:cx5="http://schemas.microsoft.com/office/drawing/2016/5/11/chartex" xmlns:cx6="http://schemas.microsoft.com/office/drawing/2016/5/12/chartex" xmlns:cx7="http://schemas.microsoft.com/office/drawing/2016/5/13/chartex" xmlns:cx8="http://schemas.microsoft.com/office/drawing/2016/5/14/chartex" xmlns:mc="http://schemas.openxmlformats.org/markup-compatibility/2006" xmlns:aink="http://schemas.microsoft.com/office/drawing/2016/ink" xmlns:am3d="http://schemas.microsoft.com/office/drawing/2017/model3d" xmlns:o="urn:schemas-microsoft-com:office:office" xmlns:oel="http://schemas.microsoft.com/office/2019/extlst" xmlns:r="http://schemas.openxmlformats.org/officeDocument/2006/relationships" xmlns:m="http://schemas.openxmlformats.org/officeDocument/2006/math" xmlns:v="urn:schemas-microsoft-com:vml" xmlns:wp14="http://schemas.microsoft.com/office/word/2010/wordprocessingDrawing" xmlns:wp="http://schemas.openxmlformats.org/drawingml/2006/wordprocessingDrawing" xmlns:w10="urn:schemas-microsoft-com:office:word" xmlns:w="http://schemas.openxmlformats.org/wordprocessingml/2006/main" xmlns:w14="http://schemas.microsoft.com/office/word/2010/wordml" xmlns:w15="http://schemas.microsoft.com/office/word/2012/wordml" xmlns:w16cex="http://schemas.microsoft.com/office/word/2018/wordml/cex" xmlns:w16cid="http://schemas.microsoft.com/office/word/2016/wordml/cid" xmlns:w16="http://schemas.microsoft.com/office/word/2018/wordml" xmlns:w16du="http://schemas.microsoft.com/office/word/2023/wordml/word16du" xmlns:w16sdtdh="http://schemas.microsoft.com/office/word/2020/wordml/sdtdatahash" xmlns:w16se="http://schemas.microsoft.com/office/word/2015/wordml/symex" xmlns:wpg="http://schemas.microsoft.com/office/word/2010/wordprocessingGroup" xmlns:wpi="http://schemas.microsoft.com/office/word/2010/wordprocessingInk" xmlns:wne="http://schemas.microsoft.com/office/word/2006/wordml" xmlns:wps="http://schemas.microsoft.com/office/word/2010/wordprocessingShape" mc:Ignorable="w14 w15 w16se w16cid w16 w16cex w16sdtdh w16du wp14">
   <w:p>
     <w:pPr>
       <w:pStyle w:val="Footer"/>
@@ -62,7 +62,7 @@
 </file>
 
 <file path=word/footer3.xml><?xml version="1.0" encoding="utf-8"?>
-<w:ftr xmlns:wpc="http://schemas.microsoft.com/office/word/2010/wordprocessingCanvas" xmlns:cx="http://schemas.microsoft.com/office/drawing/2014/chartex" xmlns:cx1="http://schemas.microsoft.com/office/drawing/2015/9/8/chartex" xmlns:cx2="http://schemas.microsoft.com/office/drawing/2015/10/21/chartex" xmlns:cx3="http://schemas.microsoft.com/office/drawing/2016/5/9/chartex" xmlns:cx4="http://schemas.microsoft.com/office/drawing/2016/5/10/chartex" xmlns:cx5="http://schemas.microsoft.com/office/drawing/2016/5/11/chartex" xmlns:cx6="http://schemas.microsoft.com/office/drawing/2016/5/12/chartex" xmlns:cx7="http://schemas.microsoft.com/office/drawing/2016/5/13/chartex" xmlns:cx8="http://schemas.microsoft.com/office/drawing/2016/5/14/chartex" xmlns:mc="http://schemas.openxmlformats.org/markup-compatibility/2006" xmlns:aink="http://schemas.microsoft.com/office/drawing/2016/ink" xmlns:am3d="http://schemas.microsoft.com/office/drawing/2017/model3d" xmlns:o="urn:schemas-microsoft-com:office:office" xmlns:oel="http://schemas.microsoft.com/office/2019/extlst" xmlns:r="http://schemas.openxmlformats.org/officeDocument/2006/relationships" xmlns:m="http://schemas.openxmlformats.org/officeDocument/2006/math" xmlns:v="urn:schemas-microsoft-com:vml" xmlns:wp14="http://schemas.microsoft.com/office/word/2010/wordprocessingDrawing" xmlns:wp="http://schemas.openxmlformats.org/drawingml/2006/wordprocessingDrawing" xmlns:w10="urn:schemas-microsoft-com:office:word" xmlns:w="http://schemas.openxmlformats.org/wordprocessingml/2006/main" xmlns:w14="http://schemas.microsoft.com/office/word/2010/wordml" xmlns:w15="http://schemas.microsoft.com/office/word/2012/wordml" xmlns:w16cex="http://schemas.microsoft.com/office/word/2018/wordml/cex" xmlns:w16cid="http://schemas.microsoft.com/office/word/2016/wordml/cid" xmlns:w16="http://schemas.microsoft.com/office/word/2018/wordml" xmlns:w16sdtdh="http://schemas.microsoft.com/office/word/2020/wordml/sdtdatahash" xmlns:w16se="http://schemas.microsoft.com/office/word/2015/wordml/symex" xmlns:wpg="http://schemas.microsoft.com/office/word/2010/wordprocessingGroup" xmlns:wpi="http://schemas.microsoft.com/office/word/2010/wordprocessingInk" xmlns:wne="http://schemas.microsoft.com/office/word/2006/wordml" xmlns:wps="http://schemas.microsoft.com/office/word/2010/wordprocessingShape" mc:Ignorable="w14 w15 w16se w16cid w16 w16cex w16sdtdh wp14">
+<w:ftr xmlns:wpc="http://schemas.microsoft.com/office/word/2010/wordprocessingCanvas" xmlns:cx="http://schemas.microsoft.com/office/drawing/2014/chartex" xmlns:cx1="http://schemas.microsoft.com/office/drawing/2015/9/8/chartex" xmlns:cx2="http://schemas.microsoft.com/office/drawing/2015/10/21/chartex" xmlns:cx3="http://schemas.microsoft.com/office/drawing/2016/5/9/chartex" xmlns:cx4="http://schemas.microsoft.com/office/drawing/2016/5/10/chartex" xmlns:cx5="http://schemas.microsoft.com/office/drawing/2016/5/11/chartex" xmlns:cx6="http://schemas.microsoft.com/office/drawing/2016/5/12/chartex" xmlns:cx7="http://schemas.microsoft.com/office/drawing/2016/5/13/chartex" xmlns:cx8="http://schemas.microsoft.com/office/drawing/2016/5/14/chartex" xmlns:mc="http://schemas.openxmlformats.org/markup-compatibility/2006" xmlns:aink="http://schemas.microsoft.com/office/drawing/2016/ink" xmlns:am3d="http://schemas.microsoft.com/office/drawing/2017/model3d" xmlns:o="urn:schemas-microsoft-com:office:office" xmlns:oel="http://schemas.microsoft.com/office/2019/extlst" xmlns:r="http://schemas.openxmlformats.org/officeDocument/2006/relationships" xmlns:m="http://schemas.openxmlformats.org/officeDocument/2006/math" xmlns:v="urn:schemas-microsoft-com:vml" xmlns:wp14="http://schemas.microsoft.com/office/word/2010/wordprocessingDrawing" xmlns:wp="http://schemas.openxmlformats.org/drawingml/2006/wordprocessingDrawing" xmlns:w10="urn:schemas-microsoft-com:office:word" xmlns:w="http://schemas.openxmlformats.org/wordprocessingml/2006/main" xmlns:w14="http://schemas.microsoft.com/office/word/2010/wordml" xmlns:w15="http://schemas.microsoft.com/office/word/2012/wordml" xmlns:w16cex="http://schemas.microsoft.com/office/word/2018/wordml/cex" xmlns:w16cid="http://schemas.microsoft.com/office/word/2016/wordml/cid" xmlns:w16="http://schemas.microsoft.com/office/word/2018/wordml" xmlns:w16du="http://schemas.microsoft.com/office/word/2023/wordml/word16du" xmlns:w16sdtdh="http://schemas.microsoft.com/office/word/2020/wordml/sdtdatahash" xmlns:w16se="http://schemas.microsoft.com/office/word/2015/wordml/symex" xmlns:wpg="http://schemas.microsoft.com/office/word/2010/wordprocessingGroup" xmlns:wpi="http://schemas.microsoft.com/office/word/2010/wordprocessingInk" xmlns:wne="http://schemas.microsoft.com/office/word/2006/wordml" xmlns:wps="http://schemas.microsoft.com/office/word/2010/wordprocessingShape" mc:Ignorable="w14 w15 w16se w16cid w16 w16cex w16sdtdh w16du wp14">
   <w:p>
     <w:pPr>
       <w:pStyle w:val="Footer"/>
@@ -72,7 +72,7 @@
 </file>
 
 <file path=word/footnotes.xml><?xml version="1.0" encoding="utf-8"?>
-<w:footnotes xmlns:wpc="http://schemas.microsoft.com/office/word/2010/wordprocessingCanvas" xmlns:cx="http://schemas.microsoft.com/office/drawing/2014/chartex" xmlns:cx1="http://schemas.microsoft.com/office/drawing/2015/9/8/chartex" xmlns:cx2="http://schemas.microsoft.com/office/drawing/2015/10/21/chartex" xmlns:cx3="http://schemas.microsoft.com/office/drawing/2016/5/9/chartex" xmlns:cx4="http://schemas.microsoft.com/office/drawing/2016/5/10/chartex" xmlns:cx5="http://schemas.microsoft.com/office/drawing/2016/5/11/chartex" xmlns:cx6="http://schemas.microsoft.com/office/drawing/2016/5/12/chartex" xmlns:cx7="http://schemas.microsoft.com/office/drawing/2016/5/13/chartex" xmlns:cx8="http://schemas.microsoft.com/office/drawing/2016/5/14/chartex" xmlns:mc="http://schemas.openxmlformats.org/markup-compatibility/2006" xmlns:aink="http://schemas.microsoft.com/office/drawing/2016/ink" xmlns:am3d="http://schemas.microsoft.com/office/drawing/2017/model3d" xmlns:o="urn:schemas-microsoft-com:office:office" xmlns:oel="http://schemas.microsoft.com/office/2019/extlst" xmlns:r="http://schemas.openxmlformats.org/officeDocument/2006/relationships" xmlns:m="http://schemas.openxmlformats.org/officeDocument/2006/math" xmlns:v="urn:schemas-microsoft-com:vml" xmlns:wp14="http://schemas.microsoft.com/office/word/2010/wordprocessingDrawing" xmlns:wp="http://schemas.openxmlformats.org/drawingml/2006/wordprocessingDrawing" xmlns:w10="urn:schemas-microsoft-com:office:word" xmlns:w="http://schemas.openxmlformats.org/wordprocessingml/2006/main" xmlns:w14="http://schemas.microsoft.com/office/word/2010/wordml" xmlns:w15="http://schemas.microsoft.com/office/word/2012/wordml" xmlns:w16cex="http://schemas.microsoft.com/office/word/2018/wordml/cex" xmlns:w16cid="http://schemas.microsoft.com/office/word/2016/wordml/cid" xmlns:w16="http://schemas.microsoft.com/office/word/2018/wordml" xmlns:w16sdtdh="http://schemas.microsoft.com/office/word/2020/wordml/sdtdatahash" xmlns:w16se="http://schemas.microsoft.com/office/word/2015/wordml/symex" xmlns:wpg="http://schemas.microsoft.com/office/word/2010/wordprocessingGroup" xmlns:wpi="http://schemas.microsoft.com/office/word/2010/wordprocessingInk" xmlns:wne="http://schemas.microsoft.com/office/word/2006/wordml" xmlns:wps="http://schemas.microsoft.com/office/word/2010/wordprocessingShape" mc:Ignorable="w14 w15 w16se w16cid w16 w16cex w16sdtdh wp14">
+<w:footnotes xmlns:wpc="http://schemas.microsoft.com/office/word/2010/wordprocessingCanvas" xmlns:cx="http://schemas.microsoft.com/office/drawing/2014/chartex" xmlns:cx1="http://schemas.microsoft.com/office/drawing/2015/9/8/chartex" xmlns:cx2="http://schemas.microsoft.com/office/drawing/2015/10/21/chartex" xmlns:cx3="http://schemas.microsoft.com/office/drawing/2016/5/9/chartex" xmlns:cx4="http://schemas.microsoft.com/office/drawing/2016/5/10/chartex" xmlns:cx5="http://schemas.microsoft.com/office/drawing/2016/5/11/chartex" xmlns:cx6="http://schemas.microsoft.com/office/drawing/2016/5/12/chartex" xmlns:cx7="http://schemas.microsoft.com/office/drawing/2016/5/13/chartex" xmlns:cx8="http://schemas.microsoft.com/office/drawing/2016/5/14/chartex" xmlns:mc="http://schemas.openxmlformats.org/markup-compatibility/2006" xmlns:aink="http://schemas.microsoft.com/office/drawing/2016/ink" xmlns:am3d="http://schemas.microsoft.com/office/drawing/2017/model3d" xmlns:o="urn:schemas-microsoft-com:office:office" xmlns:oel="http://schemas.microsoft.com/office/2019/extlst" xmlns:r="http://schemas.openxmlformats.org/officeDocument/2006/relationships" xmlns:m="http://schemas.openxmlformats.org/officeDocument/2006/math" xmlns:v="urn:schemas-microsoft-com:vml" xmlns:wp14="http://schemas.microsoft.com/office/word/2010/wordprocessingDrawing" xmlns:wp="http://schemas.openxmlformats.org/drawingml/2006/wordprocessingDrawing" xmlns:w10="urn:schemas-microsoft-com:office:word" xmlns:w="http://schemas.openxmlformats.org/wordprocessingml/2006/main" xmlns:w14="http://schemas.microsoft.com/office/word/2010/wordml" xmlns:w15="http://schemas.microsoft.com/office/word/2012/wordml" xmlns:w16cex="http://schemas.microsoft.com/office/word/2018/wordml/cex" xmlns:w16cid="http://schemas.microsoft.com/office/word/2016/wordml/cid" xmlns:w16="http://schemas.microsoft.com/office/word/2018/wordml" xmlns:w16du="http://schemas.microsoft.com/office/word/2023/wordml/word16du" xmlns:w16sdtdh="http://schemas.microsoft.com/office/word/2020/wordml/sdtdatahash" xmlns:w16se="http://schemas.microsoft.com/office/word/2015/wordml/symex" xmlns:wpg="http://schemas.microsoft.com/office/word/2010/wordprocessingGroup" xmlns:wpi="http://schemas.microsoft.com/office/word/2010/wordprocessingInk" xmlns:wne="http://schemas.microsoft.com/office/word/2006/wordml" xmlns:wps="http://schemas.microsoft.com/office/word/2010/wordprocessingShape" mc:Ignorable="w14 w15 w16se w16cid w16 w16cex w16sdtdh w16du wp14">
   <w:footnote w:type="separator" w:id="-1">
     <w:p>
       <w:r>
@@ -91,7 +91,7 @@
 </file>
 
 <file path=word/header1.xml><?xml version="1.0" encoding="utf-8"?>
-<w:hdr xmlns:wpc="http://schemas.microsoft.com/office/word/2010/wordprocessingCanvas" xmlns:cx="http://schemas.microsoft.com/office/drawing/2014/chartex" xmlns:cx1="http://schemas.microsoft.com/office/drawing/2015/9/8/chartex" xmlns:cx2="http://schemas.microsoft.com/office/drawing/2015/10/21/chartex" xmlns:cx3="http://schemas.microsoft.com/office/drawing/2016/5/9/chartex" xmlns:cx4="http://schemas.microsoft.com/office/drawing/2016/5/10/chartex" xmlns:cx5="http://schemas.microsoft.com/office/drawing/2016/5/11/chartex" xmlns:cx6="http://schemas.microsoft.com/office/drawing/2016/5/12/chartex" xmlns:cx7="http://schemas.microsoft.com/office/drawing/2016/5/13/chartex" xmlns:cx8="http://schemas.microsoft.com/office/drawing/2016/5/14/chartex" xmlns:mc="http://schemas.openxmlformats.org/markup-compatibility/2006" xmlns:aink="http://schemas.microsoft.com/office/drawing/2016/ink" xmlns:am3d="http://schemas.microsoft.com/office/drawing/2017/model3d" xmlns:o="urn:schemas-microsoft-com:office:office" xmlns:oel="http://schemas.microsoft.com/office/2019/extlst" xmlns:r="http://schemas.openxmlformats.org/officeDocument/2006/relationships" xmlns:m="http://schemas.openxmlformats.org/officeDocument/2006/math" xmlns:v="urn:schemas-microsoft-com:vml" xmlns:wp14="http://schemas.microsoft.com/office/word/2010/wordprocessingDrawing" xmlns:wp="http://schemas.openxmlformats.org/drawingml/2006/wordprocessingDrawing" xmlns:w10="urn:schemas-microsoft-com:office:word" xmlns:w="http://schemas.openxmlformats.org/wordprocessingml/2006/main" xmlns:w14="http://schemas.microsoft.com/office/word/2010/wordml" xmlns:w15="http://schemas.microsoft.com/office/word/2012/wordml" xmlns:w16cex="http://schemas.microsoft.com/office/word/2018/wordml/cex" xmlns:w16cid="http://schemas.microsoft.com/office/word/2016/wordml/cid" xmlns:w16="http://schemas.microsoft.com/office/word/2018/wordml" xmlns:w16sdtdh="http://schemas.microsoft.com/office/word/2020/wordml/sdtdatahash" xmlns:w16se="http://schemas.microsoft.com/office/word/2015/wordml/symex" xmlns:wpg="http://schemas.microsoft.com/office/word/2010/wordprocessingGroup" xmlns:wpi="http://schemas.microsoft.com/office/word/2010/wordprocessingInk" xmlns:wne="http://schemas.microsoft.com/office/word/2006/wordml" xmlns:wps="http://schemas.microsoft.com/office/word/2010/wordprocessingShape" mc:Ignorable="w14 w15 w16se w16cid w16 w16cex w16sdtdh wp14">
+<w:hdr xmlns:wpc="http://schemas.microsoft.com/office/word/2010/wordprocessingCanvas" xmlns:cx="http://schemas.microsoft.com/office/drawing/2014/chartex" xmlns:cx1="http://schemas.microsoft.com/office/drawing/2015/9/8/chartex" xmlns:cx2="http://schemas.microsoft.com/office/drawing/2015/10/21/chartex" xmlns:cx3="http://schemas.microsoft.com/office/drawing/2016/5/9/chartex" xmlns:cx4="http://schemas.microsoft.com/office/drawing/2016/5/10/chartex" xmlns:cx5="http://schemas.microsoft.com/office/drawing/2016/5/11/chartex" xmlns:cx6="http://schemas.microsoft.com/office/drawing/2016/5/12/chartex" xmlns:cx7="http://schemas.microsoft.com/office/drawing/2016/5/13/chartex" xmlns:cx8="http://schemas.microsoft.com/office/drawing/2016/5/14/chartex" xmlns:mc="http://schemas.openxmlformats.org/markup-compatibility/2006" xmlns:aink="http://schemas.microsoft.com/office/drawing/2016/ink" xmlns:am3d="http://schemas.microsoft.com/office/drawing/2017/model3d" xmlns:o="urn:schemas-microsoft-com:office:office" xmlns:oel="http://schemas.microsoft.com/office/2019/extlst" xmlns:r="http://schemas.openxmlformats.org/officeDocument/2006/relationships" xmlns:m="http://schemas.openxmlformats.org/officeDocument/2006/math" xmlns:v="urn:schemas-microsoft-com:vml" xmlns:wp14="http://schemas.microsoft.com/office/word/2010/wordprocessingDrawing" xmlns:wp="http://schemas.openxmlformats.org/drawingml/2006/wordprocessingDrawing" xmlns:w10="urn:schemas-microsoft-com:office:word" xmlns:w="http://schemas.openxmlformats.org/wordprocessingml/2006/main" xmlns:w14="http://schemas.microsoft.com/office/word/2010/wordml" xmlns:w15="http://schemas.microsoft.com/office/word/2012/wordml" xmlns:w16cex="http://schemas.microsoft.com/office/word/2018/wordml/cex" xmlns:w16cid="http://schemas.microsoft.com/office/word/2016/wordml/cid" xmlns:w16="http://schemas.microsoft.com/office/word/2018/wordml" xmlns:w16du="http://schemas.microsoft.com/office/word/2023/wordml/word16du" xmlns:w16sdtdh="http://schemas.microsoft.com/office/word/2020/wordml/sdtdatahash" xmlns:w16se="http://schemas.microsoft.com/office/word/2015/wordml/symex" xmlns:wpg="http://schemas.microsoft.com/office/word/2010/wordprocessingGroup" xmlns:wpi="http://schemas.microsoft.com/office/word/2010/wordprocessingInk" xmlns:wne="http://schemas.microsoft.com/office/word/2006/wordml" xmlns:wps="http://schemas.microsoft.com/office/word/2010/wordprocessingShape" mc:Ignorable="w14 w15 w16se w16cid w16 w16cex w16sdtdh w16du wp14">
   <w:p>
     <w:pPr>
       <w:pStyle w:val="Header"/>
@@ -101,7 +101,7 @@
 </file>
 
 <file path=word/header2.xml><?xml version="1.0" encoding="utf-8"?>
-<w:hdr xmlns:wpc="http://schemas.microsoft.com/office/word/2010/wordprocessingCanvas" xmlns:cx="http://schemas.microsoft.com/office/drawing/2014/chartex" xmlns:cx1="http://schemas.microsoft.com/office/drawing/2015/9/8/chartex" xmlns:cx2="http://schemas.microsoft.com/office/drawing/2015/10/21/chartex" xmlns:cx3="http://schemas.microsoft.com/office/drawing/2016/5/9/chartex" xmlns:cx4="http://schemas.microsoft.com/office/drawing/2016/5/10/chartex" xmlns:cx5="http://schemas.microsoft.com/office/drawing/2016/5/11/chartex" xmlns:cx6="http://schemas.microsoft.com/office/drawing/2016/5/12/chartex" xmlns:cx7="http://schemas.microsoft.com/office/drawing/2016/5/13/chartex" xmlns:cx8="http://schemas.microsoft.com/office/drawing/2016/5/14/chartex" xmlns:mc="http://schemas.openxmlformats.org/markup-compatibility/2006" xmlns:aink="http://schemas.microsoft.com/office/drawing/2016/ink" xmlns:am3d="http://schemas.microsoft.com/office/drawing/2017/model3d" xmlns:o="urn:schemas-microsoft-com:office:office" xmlns:oel="http://schemas.microsoft.com/office/2019/extlst" xmlns:r="http://schemas.openxmlformats.org/officeDocument/2006/relationships" xmlns:m="http://schemas.openxmlformats.org/officeDocument/2006/math" xmlns:v="urn:schemas-microsoft-com:vml" xmlns:wp14="http://schemas.microsoft.com/office/word/2010/wordprocessingDrawing" xmlns:wp="http://schemas.openxmlformats.org/drawingml/2006/wordprocessingDrawing" xmlns:w10="urn:schemas-microsoft-com:office:word" xmlns:w="http://schemas.openxmlformats.org/wordprocessingml/2006/main" xmlns:w14="http://schemas.microsoft.com/office/word/2010/wordml" xmlns:w15="http://schemas.microsoft.com/office/word/2012/wordml" xmlns:w16cex="http://schemas.microsoft.com/office/word/2018/wordml/cex" xmlns:w16cid="http://schemas.microsoft.com/office/word/2016/wordml/cid" xmlns:w16="http://schemas.microsoft.com/office/word/2018/wordml" xmlns:w16sdtdh="http://schemas.microsoft.com/office/word/2020/wordml/sdtdatahash" xmlns:w16se="http://schemas.microsoft.com/office/word/2015/wordml/symex" xmlns:wpg="http://schemas.microsoft.com/office/word/2010/wordprocessingGroup" xmlns:wpi="http://schemas.microsoft.com/office/word/2010/wordprocessingInk" xmlns:wne="http://schemas.microsoft.com/office/word/2006/wordml" xmlns:wps="http://schemas.microsoft.com/office/word/2010/wordprocessingShape" mc:Ignorable="w14 w15 w16se w16cid w16 w16cex w16sdtdh wp14">
+<w:hdr xmlns:wpc="http://schemas.microsoft.com/office/word/2010/wordprocessingCanvas" xmlns:cx="http://schemas.microsoft.com/office/drawing/2014/chartex" xmlns:cx1="http://schemas.microsoft.com/office/drawing/2015/9/8/chartex" xmlns:cx2="http://schemas.microsoft.com/office/drawing/2015/10/21/chartex" xmlns:cx3="http://schemas.microsoft.com/office/drawing/2016/5/9/chartex" xmlns:cx4="http://schemas.microsoft.com/office/drawing/2016/5/10/chartex" xmlns:cx5="http://schemas.microsoft.com/office/drawing/2016/5/11/chartex" xmlns:cx6="http://schemas.microsoft.com/office/drawing/2016/5/12/chartex" xmlns:cx7="http://schemas.microsoft.com/office/drawing/2016/5/13/chartex" xmlns:cx8="http://schemas.microsoft.com/office/drawing/2016/5/14/chartex" xmlns:mc="http://schemas.openxmlformats.org/markup-compatibility/2006" xmlns:aink="http://schemas.microsoft.com/office/drawing/2016/ink" xmlns:am3d="http://schemas.microsoft.com/office/drawing/2017/model3d" xmlns:o="urn:schemas-microsoft-com:office:office" xmlns:oel="http://schemas.microsoft.com/office/2019/extlst" xmlns:r="http://schemas.openxmlformats.org/officeDocument/2006/relationships" xmlns:m="http://schemas.openxmlformats.org/officeDocument/2006/math" xmlns:v="urn:schemas-microsoft-com:vml" xmlns:wp14="http://schemas.microsoft.com/office/word/2010/wordprocessingDrawing" xmlns:wp="http://schemas.openxmlformats.org/drawingml/2006/wordprocessingDrawing" xmlns:w10="urn:schemas-microsoft-com:office:word" xmlns:w="http://schemas.openxmlformats.org/wordprocessingml/2006/main" xmlns:w14="http://schemas.microsoft.com/office/word/2010/wordml" xmlns:w15="http://schemas.microsoft.com/office/word/2012/wordml" xmlns:w16cex="http://schemas.microsoft.com/office/word/2018/wordml/cex" xmlns:w16cid="http://schemas.microsoft.com/office/word/2016/wordml/cid" xmlns:w16="http://schemas.microsoft.com/office/word/2018/wordml" xmlns:w16du="http://schemas.microsoft.com/office/word/2023/wordml/word16du" xmlns:w16sdtdh="http://schemas.microsoft.com/office/word/2020/wordml/sdtdatahash" xmlns:w16se="http://schemas.microsoft.com/office/word/2015/wordml/symex" xmlns:wpg="http://schemas.microsoft.com/office/word/2010/wordprocessingGroup" xmlns:wpi="http://schemas.microsoft.com/office/word/2010/wordprocessingInk" xmlns:wne="http://schemas.microsoft.com/office/word/2006/wordml" xmlns:wps="http://schemas.microsoft.com/office/word/2010/wordprocessingShape" mc:Ignorable="w14 w15 w16se w16cid w16 w16cex w16sdtdh w16du wp14">
   <w:p>
     <w:pPr>
       <w:tabs>
@@ -163,7 +163,7 @@
 </file>
 
 <file path=word/header3.xml><?xml version="1.0" encoding="utf-8"?>
-<w:hdr xmlns:wpc="http://schemas.microsoft.com/office/word/2010/wordprocessingCanvas" xmlns:cx="http://schemas.microsoft.com/office/drawing/2014/chartex" xmlns:cx1="http://schemas.microsoft.com/office/drawing/2015/9/8/chartex" xmlns:cx2="http://schemas.microsoft.com/office/drawing/2015/10/21/chartex" xmlns:cx3="http://schemas.microsoft.com/office/drawing/2016/5/9/chartex" xmlns:cx4="http://schemas.microsoft.com/office/drawing/2016/5/10/chartex" xmlns:cx5="http://schemas.microsoft.com/office/drawing/2016/5/11/chartex" xmlns:cx6="http://schemas.microsoft.com/office/drawing/2016/5/12/chartex" xmlns:cx7="http://schemas.microsoft.com/office/drawing/2016/5/13/chartex" xmlns:cx8="http://schemas.microsoft.com/office/drawing/2016/5/14/chartex" xmlns:mc="http://schemas.openxmlformats.org/markup-compatibility/2006" xmlns:aink="http://schemas.microsoft.com/office/drawing/2016/ink" xmlns:am3d="http://schemas.microsoft.com/office/drawing/2017/model3d" xmlns:o="urn:schemas-microsoft-com:office:office" xmlns:oel="http://schemas.microsoft.com/office/2019/extlst" xmlns:r="http://schemas.openxmlformats.org/officeDocument/2006/relationships" xmlns:m="http://schemas.openxmlformats.org/officeDocument/2006/math" xmlns:v="urn:schemas-microsoft-com:vml" xmlns:wp14="http://schemas.microsoft.com/office/word/2010/wordprocessingDrawing" xmlns:wp="http://schemas.openxmlformats.org/drawingml/2006/wordprocessingDrawing" xmlns:w10="urn:schemas-microsoft-com:office:word" xmlns:w="http://schemas.openxmlformats.org/wordprocessingml/2006/main" xmlns:w14="http://schemas.microsoft.com/office/word/2010/wordml" xmlns:w15="http://schemas.microsoft.com/office/word/2012/wordml" xmlns:w16cex="http://schemas.microsoft.com/office/word/2018/wordml/cex" xmlns:w16cid="http://schemas.microsoft.com/office/word/2016/wordml/cid" xmlns:w16="http://schemas.microsoft.com/office/word/2018/wordml" xmlns:w16sdtdh="http://schemas.microsoft.com/office/word/2020/wordml/sdtdatahash" xmlns:w16se="http://schemas.microsoft.com/office/word/2015/wordml/symex" xmlns:wpg="http://schemas.microsoft.com/office/word/2010/wordprocessingGroup" xmlns:wpi="http://schemas.microsoft.com/office/word/2010/wordprocessingInk" xmlns:wne="http://schemas.microsoft.com/office/word/2006/wordml" xmlns:wps="http://schemas.microsoft.com/office/word/2010/wordprocessingShape" mc:Ignorable="w14 w15 w16se w16cid w16 w16cex w16sdtdh wp14">
+<w:hdr xmlns:wpc="http://schemas.microsoft.com/office/word/2010/wordprocessingCanvas" xmlns:cx="http://schemas.microsoft.com/office/drawing/2014/chartex" xmlns:cx1="http://schemas.microsoft.com/office/drawing/2015/9/8/chartex" xmlns:cx2="http://schemas.microsoft.com/office/drawing/2015/10/21/chartex" xmlns:cx3="http://schemas.microsoft.com/office/drawing/2016/5/9/chartex" xmlns:cx4="http://schemas.microsoft.com/office/drawing/2016/5/10/chartex" xmlns:cx5="http://schemas.microsoft.com/office/drawing/2016/5/11/chartex" xmlns:cx6="http://schemas.microsoft.com/office/drawing/2016/5/12/chartex" xmlns:cx7="http://schemas.microsoft.com/office/drawing/2016/5/13/chartex" xmlns:cx8="http://schemas.microsoft.com/office/drawing/2016/5/14/chartex" xmlns:mc="http://schemas.openxmlformats.org/markup-compatibility/2006" xmlns:aink="http://schemas.microsoft.com/office/drawing/2016/ink" xmlns:am3d="http://schemas.microsoft.com/office/drawing/2017/model3d" xmlns:o="urn:schemas-microsoft-com:office:office" xmlns:oel="http://schemas.microsoft.com/office/2019/extlst" xmlns:r="http://schemas.openxmlformats.org/officeDocument/2006/relationships" xmlns:m="http://schemas.openxmlformats.org/officeDocument/2006/math" xmlns:v="urn:schemas-microsoft-com:vml" xmlns:wp14="http://schemas.microsoft.com/office/word/2010/wordprocessingDrawing" xmlns:wp="http://schemas.openxmlformats.org/drawingml/2006/wordprocessingDrawing" xmlns:w10="urn:schemas-microsoft-com:office:word" xmlns:w="http://schemas.openxmlformats.org/wordprocessingml/2006/main" xmlns:w14="http://schemas.microsoft.com/office/word/2010/wordml" xmlns:w15="http://schemas.microsoft.com/office/word/2012/wordml" xmlns:w16cex="http://schemas.microsoft.com/office/word/2018/wordml/cex" xmlns:w16cid="http://schemas.microsoft.com/office/word/2016/wordml/cid" xmlns:w16="http://schemas.microsoft.com/office/word/2018/wordml" xmlns:w16du="http://schemas.microsoft.com/office/word/2023/wordml/word16du" xmlns:w16sdtdh="http://schemas.microsoft.com/office/word/2020/wordml/sdtdatahash" xmlns:w16se="http://schemas.microsoft.com/office/word/2015/wordml/symex" xmlns:wpg="http://schemas.microsoft.com/office/word/2010/wordprocessingGroup" xmlns:wpi="http://schemas.microsoft.com/office/word/2010/wordprocessingInk" xmlns:wne="http://schemas.microsoft.com/office/word/2006/wordml" xmlns:wps="http://schemas.microsoft.com/office/word/2010/wordprocessingShape" mc:Ignorable="w14 w15 w16se w16cid w16 w16cex w16sdtdh w16du wp14">
   <w:p>
     <w:pPr>
       <w:pStyle w:val="Header"/>
@@ -173,7 +173,7 @@
 </file>
 
 <file path=word/numbering.xml><?xml version="1.0" encoding="utf-8"?>
-<w:numbering xmlns:wpc="http://schemas.microsoft.com/office/word/2010/wordprocessingCanvas" xmlns:cx="http://schemas.microsoft.com/office/drawing/2014/chartex" xmlns:cx1="http://schemas.microsoft.com/office/drawing/2015/9/8/chartex" xmlns:cx2="http://schemas.microsoft.com/office/drawing/2015/10/21/chartex" xmlns:cx3="http://schemas.microsoft.com/office/drawing/2016/5/9/chartex" xmlns:cx4="http://schemas.microsoft.com/office/drawing/2016/5/10/chartex" xmlns:cx5="http://schemas.microsoft.com/office/drawing/2016/5/11/chartex" xmlns:cx6="http://schemas.microsoft.com/office/drawing/2016/5/12/chartex" xmlns:cx7="http://schemas.microsoft.com/office/drawing/2016/5/13/chartex" xmlns:cx8="http://schemas.microsoft.com/office/drawing/2016/5/14/chartex" xmlns:mc="http://schemas.openxmlformats.org/markup-compatibility/2006" xmlns:aink="http://schemas.microsoft.com/office/drawing/2016/ink" xmlns:am3d="http://schemas.microsoft.com/office/drawing/2017/model3d" xmlns:o="urn:schemas-microsoft-com:office:office" xmlns:oel="http://schemas.microsoft.com/office/2019/extlst" xmlns:r="http://schemas.openxmlformats.org/officeDocument/2006/relationships" xmlns:m="http://schemas.openxmlformats.org/officeDocument/2006/math" xmlns:v="urn:schemas-microsoft-com:vml" xmlns:wp14="http://schemas.microsoft.com/office/word/2010/wordprocessingDrawing" xmlns:wp="http://schemas.openxmlformats.org/drawingml/2006/wordprocessingDrawing" xmlns:w10="urn:schemas-microsoft-com:office:word" xmlns:w="http://schemas.openxmlformats.org/wordprocessingml/2006/main" xmlns:w14="http://schemas.microsoft.com/office/word/2010/wordml" xmlns:w15="http://schemas.microsoft.com/office/word/2012/wordml" xmlns:w16cex="http://schemas.microsoft.com/office/word/2018/wordml/cex" xmlns:w16cid="http://schemas.microsoft.com/office/word/2016/wordml/cid" xmlns:w16="http://schemas.microsoft.com/office/word/2018/wordml" xmlns:w16sdtdh="http://schemas.microsoft.com/office/word/2020/wordml/sdtdatahash" xmlns:w16se="http://schemas.microsoft.com/office/word/2015/wordml/symex" xmlns:wpg="http://schemas.microsoft.com/office/word/2010/wordprocessingGroup" xmlns:wpi="http://schemas.microsoft.com/office/word/2010/wordprocessingInk" xmlns:wne="http://schemas.microsoft.com/office/word/2006/wordml" xmlns:wps="http://schemas.microsoft.com/office/word/2010/wordprocessingShape" mc:Ignorable="w14 w15 w16se w16cid w16 w16cex w16sdtdh wp14">
+<w:numbering xmlns:wpc="http://schemas.microsoft.com/office/word/2010/wordprocessingCanvas" xmlns:cx="http://schemas.microsoft.com/office/drawing/2014/chartex" xmlns:cx1="http://schemas.microsoft.com/office/drawing/2015/9/8/chartex" xmlns:cx2="http://schemas.microsoft.com/office/drawing/2015/10/21/chartex" xmlns:cx3="http://schemas.microsoft.com/office/drawing/2016/5/9/chartex" xmlns:cx4="http://schemas.microsoft.com/office/drawing/2016/5/10/chartex" xmlns:cx5="http://schemas.microsoft.com/office/drawing/2016/5/11/chartex" xmlns:cx6="http://schemas.microsoft.com/office/drawing/2016/5/12/chartex" xmlns:cx7="http://schemas.microsoft.com/office/drawing/2016/5/13/chartex" xmlns:cx8="http://schemas.microsoft.com/office/drawing/2016/5/14/chartex" xmlns:mc="http://schemas.openxmlformats.org/markup-compatibility/2006" xmlns:aink="http://schemas.microsoft.com/office/drawing/2016/ink" xmlns:am3d="http://schemas.microsoft.com/office/drawing/2017/model3d" xmlns:o="urn:schemas-microsoft-com:office:office" xmlns:oel="http://schemas.microsoft.com/office/2019/extlst" xmlns:r="http://schemas.openxmlformats.org/officeDocument/2006/relationships" xmlns:m="http://schemas.openxmlformats.org/officeDocument/2006/math" xmlns:v="urn:schemas-microsoft-com:vml" xmlns:wp14="http://schemas.microsoft.com/office/word/2010/wordprocessingDrawing" xmlns:wp="http://schemas.openxmlformats.org/drawingml/2006/wordprocessingDrawing" xmlns:w10="urn:schemas-microsoft-com:office:word" xmlns:w="http://schemas.openxmlformats.org/wordprocessingml/2006/main" xmlns:w14="http://schemas.microsoft.com/office/word/2010/wordml" xmlns:w15="http://schemas.microsoft.com/office/word/2012/wordml" xmlns:w16cex="http://schemas.microsoft.com/office/word/2018/wordml/cex" xmlns:w16cid="http://schemas.microsoft.com/office/word/2016/wordml/cid" xmlns:w16="http://schemas.microsoft.com/office/word/2018/wordml" xmlns:w16du="http://schemas.microsoft.com/office/word/2023/wordml/word16du" xmlns:w16sdtdh="http://schemas.microsoft.com/office/word/2020/wordml/sdtdatahash" xmlns:w16se="http://schemas.microsoft.com/office/word/2015/wordml/symex" xmlns:wpg="http://schemas.microsoft.com/office/word/2010/wordprocessingGroup" xmlns:wpi="http://schemas.microsoft.com/office/word/2010/wordprocessingInk" xmlns:wne="http://schemas.microsoft.com/office/word/2006/wordml" xmlns:wps="http://schemas.microsoft.com/office/word/2010/wordprocessingShape" mc:Ignorable="w14 w15 w16se w16cid w16 w16cex w16sdtdh w16du wp14">
   <w:abstractNum w:abstractNumId="0" w15:restartNumberingAfterBreak="0">
     <w:nsid w:val="FFFFFF7C"/>
     <w:multiLevelType w:val="singleLevel"/>
@@ -517,7 +517,7 @@
 </file>
 
 <file path=word/styles.xml><?xml version="1.0" encoding="utf-8"?>
-<w:styles xmlns:mc="http://schemas.openxmlformats.org/markup-compatibility/2006" xmlns:r="http://schemas.openxmlformats.org/officeDocument/2006/relationships" xmlns:w="http://schemas.openxmlformats.org/wordprocessingml/2006/main" xmlns:w14="http://schemas.microsoft.com/office/word/2010/wordml" xmlns:w15="http://schemas.microsoft.com/office/word/2012/wordml" xmlns:w16cex="http://schemas.microsoft.com/office/word/2018/wordml/cex" xmlns:w16cid="http://schemas.microsoft.com/office/word/2016/wordml/cid" xmlns:w16="http://schemas.microsoft.com/office/word/2018/wordml" xmlns:w16sdtdh="http://schemas.microsoft.com/office/word/2020/wordml/sdtdatahash" xmlns:w16se="http://schemas.microsoft.com/office/word/2015/wordml/symex" mc:Ignorable="w14 w15 w16se w16cid w16 w16cex w16sdtdh">
+<w:styles xmlns:mc="http://schemas.openxmlformats.org/markup-compatibility/2006" xmlns:r="http://schemas.openxmlformats.org/officeDocument/2006/relationships" xmlns:w="http://schemas.openxmlformats.org/wordprocessingml/2006/main" xmlns:w14="http://schemas.microsoft.com/office/word/2010/wordml" xmlns:w15="http://schemas.microsoft.com/office/word/2012/wordml" xmlns:w16cex="http://schemas.microsoft.com/office/word/2018/wordml/cex" xmlns:w16cid="http://schemas.microsoft.com/office/word/2016/wordml/cid" xmlns:w16="http://schemas.microsoft.com/office/word/2018/wordml" xmlns:w16du="http://schemas.microsoft.com/office/word/2023/wordml/word16du" xmlns:w16sdtdh="http://schemas.microsoft.com/office/word/2020/wordml/sdtdatahash" xmlns:w16se="http://schemas.microsoft.com/office/word/2015/wordml/symex" mc:Ignorable="w14 w15 w16se w16cid w16 w16cex w16sdtdh w16du">
   <w:docDefaults>
     <w:rPrDefault>
       <w:rPr>
@@ -1977,7 +1977,10 @@
     <w:basedOn w:val="Abstract"/>
     <w:link w:val="AbstractFirstParagraphChar"/>
     <w:qFormat/>
-    <w:rsid w:val="003D73FF"/>
+    <w:rsid w:val="00EA7B31"/>
+    <w:pPr>
+      <w:ind w:firstLine="0"/>
+    </w:pPr>
   </w:style>
   <w:style w:type="character" w:customStyle="1" w:styleId="AbstractChar">
     <w:name w:val="Abstract Char"/>
@@ -1992,7 +1995,7 @@
     <w:name w:val="AbstractFirstParagraph Char"/>
     <w:basedOn w:val="AbstractChar"/>
     <w:link w:val="AbstractFirstParagraph"/>
-    <w:rsid w:val="003D73FF"/>
+    <w:rsid w:val="00EA7B31"/>
     <w:rPr>
       <w:szCs w:val="20"/>
     </w:rPr>
@@ -2001,7 +2004,7 @@
 </file>
 
 <file path=word/glossary/document.xml><?xml version="1.0" encoding="utf-8"?>
-<w:glossaryDocument xmlns:wpc="http://schemas.microsoft.com/office/word/2010/wordprocessingCanvas" xmlns:cx="http://schemas.microsoft.com/office/drawing/2014/chartex" xmlns:cx1="http://schemas.microsoft.com/office/drawing/2015/9/8/chartex" xmlns:cx2="http://schemas.microsoft.com/office/drawing/2015/10/21/chartex" xmlns:cx3="http://schemas.microsoft.com/office/drawing/2016/5/9/chartex" xmlns:cx4="http://schemas.microsoft.com/office/drawing/2016/5/10/chartex" xmlns:cx5="http://schemas.microsoft.com/office/drawing/2016/5/11/chartex" xmlns:cx6="http://schemas.microsoft.com/office/drawing/2016/5/12/chartex" xmlns:cx7="http://schemas.microsoft.com/office/drawing/2016/5/13/chartex" xmlns:cx8="http://schemas.microsoft.com/office/drawing/2016/5/14/chartex" xmlns:mc="http://schemas.openxmlformats.org/markup-compatibility/2006" xmlns:aink="http://schemas.microsoft.com/office/drawing/2016/ink" xmlns:am3d="http://schemas.microsoft.com/office/drawing/2017/model3d" xmlns:o="urn:schemas-microsoft-com:office:office" xmlns:oel="http://schemas.microsoft.com/office/2019/extlst" xmlns:r="http://schemas.openxmlformats.org/officeDocument/2006/relationships" xmlns:m="http://schemas.openxmlformats.org/officeDocument/2006/math" xmlns:v="urn:schemas-microsoft-com:vml" xmlns:wp14="http://schemas.microsoft.com/office/word/2010/wordprocessingDrawing" xmlns:wp="http://schemas.openxmlformats.org/drawingml/2006/wordprocessingDrawing" xmlns:w10="urn:schemas-microsoft-com:office:word" xmlns:w="http://schemas.openxmlformats.org/wordprocessingml/2006/main" xmlns:w14="http://schemas.microsoft.com/office/word/2010/wordml" xmlns:w15="http://schemas.microsoft.com/office/word/2012/wordml" xmlns:w16cex="http://schemas.microsoft.com/office/word/2018/wordml/cex" xmlns:w16cid="http://schemas.microsoft.com/office/word/2016/wordml/cid" xmlns:w16="http://schemas.microsoft.com/office/word/2018/wordml" xmlns:w16sdtdh="http://schemas.microsoft.com/office/word/2020/wordml/sdtdatahash" xmlns:w16se="http://schemas.microsoft.com/office/word/2015/wordml/symex" xmlns:wpg="http://schemas.microsoft.com/office/word/2010/wordprocessingGroup" xmlns:wpi="http://schemas.microsoft.com/office/word/2010/wordprocessingInk" xmlns:wne="http://schemas.microsoft.com/office/word/2006/wordml" xmlns:wps="http://schemas.microsoft.com/office/word/2010/wordprocessingShape" mc:Ignorable="w14 w15 w16se w16cid w16 w16cex w16sdtdh wp14">
+<w:glossaryDocument xmlns:wpc="http://schemas.microsoft.com/office/word/2010/wordprocessingCanvas" xmlns:cx="http://schemas.microsoft.com/office/drawing/2014/chartex" xmlns:cx1="http://schemas.microsoft.com/office/drawing/2015/9/8/chartex" xmlns:cx2="http://schemas.microsoft.com/office/drawing/2015/10/21/chartex" xmlns:cx3="http://schemas.microsoft.com/office/drawing/2016/5/9/chartex" xmlns:cx4="http://schemas.microsoft.com/office/drawing/2016/5/10/chartex" xmlns:cx5="http://schemas.microsoft.com/office/drawing/2016/5/11/chartex" xmlns:cx6="http://schemas.microsoft.com/office/drawing/2016/5/12/chartex" xmlns:cx7="http://schemas.microsoft.com/office/drawing/2016/5/13/chartex" xmlns:cx8="http://schemas.microsoft.com/office/drawing/2016/5/14/chartex" xmlns:mc="http://schemas.openxmlformats.org/markup-compatibility/2006" xmlns:aink="http://schemas.microsoft.com/office/drawing/2016/ink" xmlns:am3d="http://schemas.microsoft.com/office/drawing/2017/model3d" xmlns:o="urn:schemas-microsoft-com:office:office" xmlns:oel="http://schemas.microsoft.com/office/2019/extlst" xmlns:r="http://schemas.openxmlformats.org/officeDocument/2006/relationships" xmlns:m="http://schemas.openxmlformats.org/officeDocument/2006/math" xmlns:v="urn:schemas-microsoft-com:vml" xmlns:wp14="http://schemas.microsoft.com/office/word/2010/wordprocessingDrawing" xmlns:wp="http://schemas.openxmlformats.org/drawingml/2006/wordprocessingDrawing" xmlns:w10="urn:schemas-microsoft-com:office:word" xmlns:w="http://schemas.openxmlformats.org/wordprocessingml/2006/main" xmlns:w14="http://schemas.microsoft.com/office/word/2010/wordml" xmlns:w15="http://schemas.microsoft.com/office/word/2012/wordml" xmlns:w16cex="http://schemas.microsoft.com/office/word/2018/wordml/cex" xmlns:w16cid="http://schemas.microsoft.com/office/word/2016/wordml/cid" xmlns:w16="http://schemas.microsoft.com/office/word/2018/wordml" xmlns:w16du="http://schemas.microsoft.com/office/word/2023/wordml/word16du" xmlns:w16sdtdh="http://schemas.microsoft.com/office/word/2020/wordml/sdtdatahash" xmlns:w16se="http://schemas.microsoft.com/office/word/2015/wordml/symex" xmlns:wpg="http://schemas.microsoft.com/office/word/2010/wordprocessingGroup" xmlns:wpi="http://schemas.microsoft.com/office/word/2010/wordprocessingInk" xmlns:wne="http://schemas.microsoft.com/office/word/2006/wordml" xmlns:wps="http://schemas.microsoft.com/office/word/2010/wordprocessingShape" mc:Ignorable="w14 w15 w16se w16cid w16 w16cex w16sdtdh w16du wp14">
   <w:docParts>
     <w:docPart>
       <w:docPartPr>
@@ -2034,7 +2037,7 @@
 </file>
 
 <file path=word/glossary/fontTable.xml><?xml version="1.0" encoding="utf-8"?>
-<w:fonts xmlns:mc="http://schemas.openxmlformats.org/markup-compatibility/2006" xmlns:r="http://schemas.openxmlformats.org/officeDocument/2006/relationships" xmlns:w="http://schemas.openxmlformats.org/wordprocessingml/2006/main" xmlns:w14="http://schemas.microsoft.com/office/word/2010/wordml" xmlns:w15="http://schemas.microsoft.com/office/word/2012/wordml" xmlns:w16cex="http://schemas.microsoft.com/office/word/2018/wordml/cex" xmlns:w16cid="http://schemas.microsoft.com/office/word/2016/wordml/cid" xmlns:w16="http://schemas.microsoft.com/office/word/2018/wordml" xmlns:w16sdtdh="http://schemas.microsoft.com/office/word/2020/wordml/sdtdatahash" xmlns:w16se="http://schemas.microsoft.com/office/word/2015/wordml/symex" mc:Ignorable="w14 w15 w16se w16cid w16 w16cex w16sdtdh">
+<w:fonts xmlns:mc="http://schemas.openxmlformats.org/markup-compatibility/2006" xmlns:r="http://schemas.openxmlformats.org/officeDocument/2006/relationships" xmlns:w="http://schemas.openxmlformats.org/wordprocessingml/2006/main" xmlns:w14="http://schemas.microsoft.com/office/word/2010/wordml" xmlns:w15="http://schemas.microsoft.com/office/word/2012/wordml" xmlns:w16cex="http://schemas.microsoft.com/office/word/2018/wordml/cex" xmlns:w16cid="http://schemas.microsoft.com/office/word/2016/wordml/cid" xmlns:w16="http://schemas.microsoft.com/office/word/2018/wordml" xmlns:w16du="http://schemas.microsoft.com/office/word/2023/wordml/word16du" xmlns:w16sdtdh="http://schemas.microsoft.com/office/word/2020/wordml/sdtdatahash" xmlns:w16se="http://schemas.microsoft.com/office/word/2015/wordml/symex" mc:Ignorable="w14 w15 w16se w16cid w16 w16cex w16sdtdh w16du">
   <w:font w:name="Symbol">
     <w:panose1 w:val="05050102010706020507"/>
     <w:charset w:val="02"/>
@@ -2072,7 +2075,7 @@
 </file>
 
 <file path=word/glossary/settings.xml><?xml version="1.0" encoding="utf-8"?>
-<w:settings xmlns:mc="http://schemas.openxmlformats.org/markup-compatibility/2006" xmlns:o="urn:schemas-microsoft-com:office:office" xmlns:r="http://schemas.openxmlformats.org/officeDocument/2006/relationships" xmlns:m="http://schemas.openxmlformats.org/officeDocument/2006/math" xmlns:v="urn:schemas-microsoft-com:vml" xmlns:w10="urn:schemas-microsoft-com:office:word" xmlns:w="http://schemas.openxmlformats.org/wordprocessingml/2006/main" xmlns:w14="http://schemas.microsoft.com/office/word/2010/wordml" xmlns:w15="http://schemas.microsoft.com/office/word/2012/wordml" xmlns:w16cex="http://schemas.microsoft.com/office/word/2018/wordml/cex" xmlns:w16cid="http://schemas.microsoft.com/office/word/2016/wordml/cid" xmlns:w16="http://schemas.microsoft.com/office/word/2018/wordml" xmlns:w16sdtdh="http://schemas.microsoft.com/office/word/2020/wordml/sdtdatahash" xmlns:w16se="http://schemas.microsoft.com/office/word/2015/wordml/symex" xmlns:sl="http://schemas.openxmlformats.org/schemaLibrary/2006/main" mc:Ignorable="w14 w15 w16se w16cid w16 w16cex w16sdtdh">
+<w:settings xmlns:mc="http://schemas.openxmlformats.org/markup-compatibility/2006" xmlns:o="urn:schemas-microsoft-com:office:office" xmlns:r="http://schemas.openxmlformats.org/officeDocument/2006/relationships" xmlns:m="http://schemas.openxmlformats.org/officeDocument/2006/math" xmlns:v="urn:schemas-microsoft-com:vml" xmlns:w10="urn:schemas-microsoft-com:office:word" xmlns:w="http://schemas.openxmlformats.org/wordprocessingml/2006/main" xmlns:w14="http://schemas.microsoft.com/office/word/2010/wordml" xmlns:w15="http://schemas.microsoft.com/office/word/2012/wordml" xmlns:w16cex="http://schemas.microsoft.com/office/word/2018/wordml/cex" xmlns:w16cid="http://schemas.microsoft.com/office/word/2016/wordml/cid" xmlns:w16="http://schemas.microsoft.com/office/word/2018/wordml" xmlns:w16du="http://schemas.microsoft.com/office/word/2023/wordml/word16du" xmlns:w16sdtdh="http://schemas.microsoft.com/office/word/2020/wordml/sdtdatahash" xmlns:w16se="http://schemas.microsoft.com/office/word/2015/wordml/symex" xmlns:sl="http://schemas.openxmlformats.org/schemaLibrary/2006/main" mc:Ignorable="w14 w15 w16se w16cid w16 w16cex w16sdtdh w16du">
   <w:view w:val="normal"/>
   <w:defaultTabStop w:val="720"/>
   <w:characterSpacingControl w:val="doNotCompress"/>
@@ -2088,11 +2091,13 @@
   <w:rsids>
     <w:rsidRoot w:val="005702F2"/>
     <w:rsid w:val="000F3817"/>
+    <w:rsid w:val="001A345B"/>
     <w:rsid w:val="001A739A"/>
     <w:rsid w:val="001F3CEE"/>
     <w:rsid w:val="00221DB6"/>
     <w:rsid w:val="00266742"/>
     <w:rsid w:val="00440287"/>
+    <w:rsid w:val="004739F0"/>
     <w:rsid w:val="004F6D10"/>
     <w:rsid w:val="005702F2"/>
     <w:rsid w:val="005B1707"/>
@@ -2124,7 +2129,7 @@
 </file>
 
 <file path=word/glossary/styles.xml><?xml version="1.0" encoding="utf-8"?>
-<w:styles xmlns:mc="http://schemas.openxmlformats.org/markup-compatibility/2006" xmlns:r="http://schemas.openxmlformats.org/officeDocument/2006/relationships" xmlns:w="http://schemas.openxmlformats.org/wordprocessingml/2006/main" xmlns:w14="http://schemas.microsoft.com/office/word/2010/wordml" xmlns:w15="http://schemas.microsoft.com/office/word/2012/wordml" xmlns:w16cex="http://schemas.microsoft.com/office/word/2018/wordml/cex" xmlns:w16cid="http://schemas.microsoft.com/office/word/2016/wordml/cid" xmlns:w16="http://schemas.microsoft.com/office/word/2018/wordml" xmlns:w16sdtdh="http://schemas.microsoft.com/office/word/2020/wordml/sdtdatahash" xmlns:w16se="http://schemas.microsoft.com/office/word/2015/wordml/symex" mc:Ignorable="w14 w15 w16se w16cid w16 w16cex w16sdtdh">
+<w:styles xmlns:mc="http://schemas.openxmlformats.org/markup-compatibility/2006" xmlns:r="http://schemas.openxmlformats.org/officeDocument/2006/relationships" xmlns:w="http://schemas.openxmlformats.org/wordprocessingml/2006/main" xmlns:w14="http://schemas.microsoft.com/office/word/2010/wordml" xmlns:w15="http://schemas.microsoft.com/office/word/2012/wordml" xmlns:w16cex="http://schemas.microsoft.com/office/word/2018/wordml/cex" xmlns:w16cid="http://schemas.microsoft.com/office/word/2016/wordml/cid" xmlns:w16="http://schemas.microsoft.com/office/word/2018/wordml" xmlns:w16du="http://schemas.microsoft.com/office/word/2023/wordml/word16du" xmlns:w16sdtdh="http://schemas.microsoft.com/office/word/2020/wordml/sdtdatahash" xmlns:w16se="http://schemas.microsoft.com/office/word/2015/wordml/symex" mc:Ignorable="w14 w15 w16se w16cid w16 w16cex w16sdtdh w16du">
   <w:docDefaults>
     <w:rPrDefault>
       <w:rPr>
@@ -2570,7 +2575,7 @@
 </file>
 
 <file path=word/glossary/webSettings.xml><?xml version="1.0" encoding="utf-8"?>
-<w:webSettings xmlns:mc="http://schemas.openxmlformats.org/markup-compatibility/2006" xmlns:r="http://schemas.openxmlformats.org/officeDocument/2006/relationships" xmlns:w="http://schemas.openxmlformats.org/wordprocessingml/2006/main" xmlns:w14="http://schemas.microsoft.com/office/word/2010/wordml" xmlns:w15="http://schemas.microsoft.com/office/word/2012/wordml" xmlns:w16cex="http://schemas.microsoft.com/office/word/2018/wordml/cex" xmlns:w16cid="http://schemas.microsoft.com/office/word/2016/wordml/cid" xmlns:w16="http://schemas.microsoft.com/office/word/2018/wordml" xmlns:w16sdtdh="http://schemas.microsoft.com/office/word/2020/wordml/sdtdatahash" xmlns:w16se="http://schemas.microsoft.com/office/word/2015/wordml/symex" mc:Ignorable="w14 w15 w16se w16cid w16 w16cex w16sdtdh">
+<w:webSettings xmlns:mc="http://schemas.openxmlformats.org/markup-compatibility/2006" xmlns:r="http://schemas.openxmlformats.org/officeDocument/2006/relationships" xmlns:w="http://schemas.openxmlformats.org/wordprocessingml/2006/main" xmlns:w14="http://schemas.microsoft.com/office/word/2010/wordml" xmlns:w15="http://schemas.microsoft.com/office/word/2012/wordml" xmlns:w16cex="http://schemas.microsoft.com/office/word/2018/wordml/cex" xmlns:w16cid="http://schemas.microsoft.com/office/word/2016/wordml/cid" xmlns:w16="http://schemas.microsoft.com/office/word/2018/wordml" xmlns:w16du="http://schemas.microsoft.com/office/word/2023/wordml/word16du" xmlns:w16sdtdh="http://schemas.microsoft.com/office/word/2020/wordml/sdtdatahash" xmlns:w16se="http://schemas.microsoft.com/office/word/2015/wordml/symex" mc:Ignorable="w14 w15 w16se w16cid w16 w16cex w16sdtdh w16du">
   <w:optimizeForBrowser/>
   <w:relyOnVML/>
   <w:allowPNG/>

</xml_diff>